<commit_message>
Added Video 1,2,3 title
</commit_message>
<xml_diff>
--- a/portfolio.docx
+++ b/portfolio.docx
@@ -1,6 +1,6 @@
 
 <file path=word/document.xml><?xml version="1.0" encoding="utf-8"?>
-<w:document xmlns:wpc="http://schemas.microsoft.com/office/word/2010/wordprocessingCanvas" xmlns:mc="http://schemas.openxmlformats.org/markup-compatibility/2006" xmlns:o="urn:schemas-microsoft-com:office:office" xmlns:r="http://schemas.openxmlformats.org/officeDocument/2006/relationships" xmlns:m="http://schemas.openxmlformats.org/officeDocument/2006/math" xmlns:v="urn:schemas-microsoft-com:vml" xmlns:wp14="http://schemas.microsoft.com/office/word/2010/wordprocessingDrawing" xmlns:wp="http://schemas.openxmlformats.org/drawingml/2006/wordprocessingDrawing" xmlns:w10="urn:schemas-microsoft-com:office:word" xmlns:w="http://schemas.openxmlformats.org/wordprocessingml/2006/main" xmlns:w14="http://schemas.microsoft.com/office/word/2010/wordml" xmlns:w15="http://schemas.microsoft.com/office/word/2012/wordml" xmlns:wpg="http://schemas.microsoft.com/office/word/2010/wordprocessingGroup" xmlns:wpi="http://schemas.microsoft.com/office/word/2010/wordprocessingInk" xmlns:wne="http://schemas.microsoft.com/office/word/2006/wordml" xmlns:wps="http://schemas.microsoft.com/office/word/2010/wordprocessingShape" mc:Ignorable="w14 w15 wp14">
+<w:document xmlns:wpc="http://schemas.microsoft.com/office/word/2010/wordprocessingCanvas" xmlns:cx="http://schemas.microsoft.com/office/drawing/2014/chartex" xmlns:cx1="http://schemas.microsoft.com/office/drawing/2015/9/8/chartex" xmlns:cx2="http://schemas.microsoft.com/office/drawing/2015/10/21/chartex" xmlns:mc="http://schemas.openxmlformats.org/markup-compatibility/2006" xmlns:o="urn:schemas-microsoft-com:office:office" xmlns:r="http://schemas.openxmlformats.org/officeDocument/2006/relationships" xmlns:m="http://schemas.openxmlformats.org/officeDocument/2006/math" xmlns:v="urn:schemas-microsoft-com:vml" xmlns:wp14="http://schemas.microsoft.com/office/word/2010/wordprocessingDrawing" xmlns:wp="http://schemas.openxmlformats.org/drawingml/2006/wordprocessingDrawing" xmlns:w10="urn:schemas-microsoft-com:office:word" xmlns:w="http://schemas.openxmlformats.org/wordprocessingml/2006/main" xmlns:w14="http://schemas.microsoft.com/office/word/2010/wordml" xmlns:w15="http://schemas.microsoft.com/office/word/2012/wordml" xmlns:w16se="http://schemas.microsoft.com/office/word/2015/wordml/symex" xmlns:wpg="http://schemas.microsoft.com/office/word/2010/wordprocessingGroup" xmlns:wpi="http://schemas.microsoft.com/office/word/2010/wordprocessingInk" xmlns:wne="http://schemas.microsoft.com/office/word/2006/wordml" xmlns:wps="http://schemas.microsoft.com/office/word/2010/wordprocessingShape" mc:Ignorable="w14 w15 w16se wp14">
   <w:body>
     <w:p>
       <w:pPr>
@@ -13,9 +13,16 @@
     </w:p>
     <w:p>
       <w:pPr>
-        <w:jc w:val="both"/>
-      </w:pPr>
-    </w:p>
+        <w:pStyle w:val="Heading1"/>
+      </w:pPr>
+      <w:r>
+        <w:t>Vidéo 1 : I</w:t>
+      </w:r>
+      <w:r>
+        <w:t>nformatique diffuse : d'hier à demain</w:t>
+      </w:r>
+    </w:p>
+    <w:p/>
     <w:p>
       <w:pPr>
         <w:pStyle w:val="Heading2"/>
@@ -67,27 +74,149 @@
       </w:r>
       <w:proofErr w:type="spellEnd"/>
       <w:r>
+        <w:t xml:space="preserve"> driver</w:t>
+      </w:r>
+      <w:r>
+        <w:t>”</w:t>
+      </w:r>
+      <w:r>
+        <w:t xml:space="preserve">, </w:t>
+      </w:r>
+      <w:r>
+        <w:t>instruction audio pour la route à prendre</w:t>
+      </w:r>
+      <w:r>
+        <w:t xml:space="preserve"> -&gt; GPS</w:t>
+      </w:r>
+      <w:r>
+        <w:t>, présent dans presque tous les appareils d’aujourd’hui.</w:t>
+      </w:r>
+    </w:p>
+    <w:p>
+      <w:pPr>
+        <w:pStyle w:val="Heading2"/>
+        <w:jc w:val="both"/>
+      </w:pPr>
+      <w:r>
+        <w:t xml:space="preserve">Quel reproche fait </w:t>
+      </w:r>
+      <w:proofErr w:type="spellStart"/>
+      <w:r>
+        <w:t>Negroponte</w:t>
+      </w:r>
+      <w:proofErr w:type="spellEnd"/>
+      <w:r>
+        <w:t xml:space="preserve"> à la manière dont l'Internet des objets est approché actuellement ? Donner un exemple d'une approche différente. Vous pouvez vous inspire</w:t>
+      </w:r>
+      <w:r>
+        <w:t>r</w:t>
+      </w:r>
+      <w:r>
+        <w:t xml:space="preserve"> directement de la présentation de Marco </w:t>
+      </w:r>
+      <w:proofErr w:type="spellStart"/>
+      <w:r>
+        <w:t>Annunziata</w:t>
+      </w:r>
+      <w:proofErr w:type="spellEnd"/>
+      <w:r>
+        <w:t>.</w:t>
+      </w:r>
+    </w:p>
+    <w:p>
+      <w:pPr>
+        <w:pStyle w:val="ListParagraph"/>
+        <w:jc w:val="both"/>
+      </w:pPr>
+    </w:p>
+    <w:p>
+      <w:pPr>
+        <w:jc w:val="both"/>
+      </w:pPr>
+      <w:r>
+        <w:t>L’internet des objets est en fait prendre des fonctionnalités qui existais déjà et les déplacés sur les téléphones intelligents, au lieu de directement rendre les objets intelligent</w:t>
+      </w:r>
+      <w:r>
+        <w:t>s.</w:t>
+      </w:r>
+    </w:p>
+    <w:p>
+      <w:pPr>
+        <w:jc w:val="both"/>
+      </w:pPr>
+      <w:r>
+        <w:t>Nous pouvons rendre les objets intelligents et qui apprennent par eux-mêmes, par exemple une machine qui signale lorsqu’une pièce devra être changé</w:t>
+      </w:r>
+      <w:r>
+        <w:t>e.</w:t>
+      </w:r>
+    </w:p>
+    <w:p>
+      <w:pPr>
+        <w:jc w:val="both"/>
+      </w:pPr>
+    </w:p>
+    <w:p>
+      <w:pPr>
+        <w:pStyle w:val="Heading2"/>
+        <w:jc w:val="both"/>
+      </w:pPr>
+      <w:r>
+        <w:t xml:space="preserve">Que pensez-vous de l'affirmation suivante de </w:t>
+      </w:r>
+      <w:proofErr w:type="spellStart"/>
+      <w:r>
+        <w:t>Negroponte</w:t>
+      </w:r>
+      <w:proofErr w:type="spellEnd"/>
+      <w:r>
+        <w:t xml:space="preserve"> : "</w:t>
+      </w:r>
+      <w:proofErr w:type="spellStart"/>
+      <w:r>
+        <w:t>Computing</w:t>
+      </w:r>
+      <w:proofErr w:type="spellEnd"/>
+      <w:r>
         <w:t xml:space="preserve"> </w:t>
       </w:r>
-      <w:proofErr w:type="gramStart"/>
-      <w:r>
-        <w:t>driver</w:t>
-      </w:r>
-      <w:proofErr w:type="gramEnd"/>
-      <w:r>
-        <w:t>”</w:t>
-      </w:r>
-      <w:r>
-        <w:t xml:space="preserve">, </w:t>
-      </w:r>
-      <w:r>
-        <w:t>instruction audio pour la route à prendre</w:t>
-      </w:r>
-      <w:r>
-        <w:t xml:space="preserve"> -&gt; GPS</w:t>
-      </w:r>
-      <w:r>
-        <w:t>, présent dans presque tous les appareils d’aujourd’hui.</w:t>
+      <w:proofErr w:type="spellStart"/>
+      <w:r>
+        <w:t>is</w:t>
+      </w:r>
+      <w:proofErr w:type="spellEnd"/>
+      <w:r>
+        <w:t xml:space="preserve"> not about </w:t>
+      </w:r>
+      <w:r>
+        <w:t xml:space="preserve">computers </w:t>
+      </w:r>
+      <w:proofErr w:type="spellStart"/>
+      <w:r>
+        <w:t>anymore</w:t>
+      </w:r>
+      <w:proofErr w:type="spellEnd"/>
+      <w:r>
+        <w:t xml:space="preserve">. </w:t>
+      </w:r>
+      <w:proofErr w:type="spellStart"/>
+      <w:r>
+        <w:t>It's</w:t>
+      </w:r>
+      <w:proofErr w:type="spellEnd"/>
+      <w:r>
+        <w:t xml:space="preserve"> about living”? </w:t>
+      </w:r>
+      <w:r>
+        <w:t>Qu'est-ce qu'il veut dire par cette affirmation ? Est-elle justifiée ?</w:t>
+      </w:r>
+    </w:p>
+    <w:p>
+      <w:pPr>
+        <w:jc w:val="both"/>
+      </w:pPr>
+      <w:r>
+        <w:t>Les ordinateurs ne sont plus la source de l’informatique, nous n’en avons plus besoin pour avoir accès à l’information, et nous facilite la vie. Aujourd’hui, l’informatique nous aide à rendre notre vie plus facile, et plus rapide à la fois. Cette affirmation est très justifiée, surtout avec ce qui se produit depuis quelques années : Google Cars, Google Glasses, Hololens (Microsoft), les téléphones, les montres intelligentes, etc.</w:t>
       </w:r>
     </w:p>
     <w:p>
@@ -101,7 +230,33 @@
         <w:jc w:val="both"/>
       </w:pPr>
       <w:r>
-        <w:t xml:space="preserve">Quel reproche fait </w:t>
+        <w:t>Faire une prédiction pour les 5, 10 ou 20 prochaines années et justifier votre réponse à partir de ce que vous observez aujourd'hui.</w:t>
+      </w:r>
+    </w:p>
+    <w:p>
+      <w:pPr>
+        <w:pStyle w:val="ListParagraph"/>
+        <w:jc w:val="both"/>
+      </w:pPr>
+    </w:p>
+    <w:p>
+      <w:pPr>
+        <w:jc w:val="both"/>
+      </w:pPr>
+      <w:r>
+        <w:t>D’ici 5 à 10 ans, nous serons près de la limite où le nombre de conducteur</w:t>
+      </w:r>
+      <w:r>
+        <w:t xml:space="preserve">s </w:t>
+      </w:r>
+      <w:r>
+        <w:t>humain sera égal, sinon moindre, au nombre de conducteur</w:t>
+      </w:r>
+      <w:r>
+        <w:t xml:space="preserve">s </w:t>
+      </w:r>
+      <w:r>
+        <w:t xml:space="preserve">autonome. Si on se fie à l’expérience de l’étudiant de </w:t>
       </w:r>
       <w:proofErr w:type="spellStart"/>
       <w:r>
@@ -109,49 +264,316 @@
       </w:r>
       <w:proofErr w:type="spellEnd"/>
       <w:r>
-        <w:t xml:space="preserve"> à la manière dont l'Internet des objets est approché actuellement ? Donner un exemple d'une approche différente. Vous pouvez vous inspire</w:t>
-      </w:r>
-      <w:r>
-        <w:t>r</w:t>
-      </w:r>
-      <w:r>
-        <w:t xml:space="preserve"> directement de la présentation de Marco </w:t>
+        <w:t>, avec les GPS, et à l’avancement que Google et Tesla font actuellement, nous pourrons voir l’acceptation de cette technologie augmenté</w:t>
+      </w:r>
+      <w:r>
+        <w:t xml:space="preserve">e </w:t>
+      </w:r>
+      <w:r>
+        <w:t>dramatiquement, et aussi sa perfection pour éviter tout type de problèmes qui y sont relié</w:t>
+      </w:r>
+      <w:r>
+        <w:t>s.</w:t>
+      </w:r>
+    </w:p>
+    <w:p>
+      <w:pPr>
+        <w:pStyle w:val="Heading1"/>
+      </w:pPr>
+      <w:r>
+        <w:lastRenderedPageBreak/>
+        <w:t xml:space="preserve">Vidéo 2 : </w:t>
+      </w:r>
+      <w:r>
+        <w:t>informatique diffuse</w:t>
+      </w:r>
+    </w:p>
+    <w:p>
+      <w:pPr>
+        <w:pStyle w:val="Heading2"/>
+        <w:jc w:val="both"/>
+      </w:pPr>
+      <w:r>
+        <w:t>Expliquer de quelle manière le vidéo se relie au cours IFT604.</w:t>
+      </w:r>
+    </w:p>
+    <w:p>
+      <w:pPr>
+        <w:jc w:val="both"/>
+      </w:pPr>
+    </w:p>
+    <w:p>
+      <w:pPr>
+        <w:jc w:val="both"/>
+      </w:pPr>
+      <w:r>
+        <w:t>Le but d’une application est toujours de faire parvenir l’information de la meilleure manière qu’il soit. Aujourd’hui nous sommes limités à des écrans de différentes tailles, mais nous pouvons toujours utiliser différent</w:t>
+      </w:r>
+      <w:r>
+        <w:t xml:space="preserve">s </w:t>
+      </w:r>
+      <w:r>
+        <w:t>appareil</w:t>
+      </w:r>
+      <w:r>
+        <w:t xml:space="preserve">s </w:t>
+      </w:r>
+      <w:r>
+        <w:t>pour avoir une information qui a plus de valeur, par exemple la position GPS. Dans cette vidéo, nous voyons qu’il est possible, avec la technologie actuelle, de rendre l’information directement où l’usager s’attend à la voir, par exemple les informations sur un livre, directement dans les pages blanches au début. De plus cette technologie permet à l’usager d’interagir avec, ainsi créé une nouvelle dimension à l’informatique, dimension que nous pourrions tenter d’abordé dans le cours.</w:t>
+      </w:r>
+    </w:p>
+    <w:p>
+      <w:pPr>
+        <w:jc w:val="both"/>
+      </w:pPr>
+    </w:p>
+    <w:p>
+      <w:pPr>
+        <w:pStyle w:val="Heading2"/>
+        <w:jc w:val="both"/>
+      </w:pPr>
+      <w:r>
+        <w:t>Identifier au moins trois (3) technologies nécessaires pour réaliser cette vision et expliquer brièvement leur rôle et leur importance dans cette mise en œuvre.</w:t>
+      </w:r>
+    </w:p>
+    <w:p>
+      <w:pPr>
+        <w:jc w:val="both"/>
+      </w:pPr>
+    </w:p>
+    <w:p>
+      <w:pPr>
+        <w:jc w:val="both"/>
+      </w:pPr>
+      <w:r>
+        <w:t>Premièrement, un téléphone, qui donne accès à une certaine puissance de calcul, et accès à l’internet. Deuxièmement, un projecteur qui donne accès à la projection d’information où nous la voulons. Finalement, une caméra qui permet d’acquérir de l’information, comme ce que l’usager est en train de regarder, et de captur</w:t>
+      </w:r>
+      <w:r>
+        <w:t>er</w:t>
+      </w:r>
+      <w:r>
+        <w:t xml:space="preserve"> les interactions de l’usager pour ajust</w:t>
+      </w:r>
+      <w:r>
+        <w:t>er</w:t>
+      </w:r>
+      <w:r>
+        <w:t xml:space="preserve"> la projection correctement.</w:t>
+      </w:r>
+    </w:p>
+    <w:p>
+      <w:pPr>
+        <w:jc w:val="both"/>
+      </w:pPr>
+    </w:p>
+    <w:p>
+      <w:pPr>
+        <w:pStyle w:val="Heading2"/>
+        <w:jc w:val="both"/>
+      </w:pPr>
+      <w:r>
+        <w:t>Décrire au moins trois (3) obstacles technologiques ou situations problématiques (technologie, sécurité, vie privée…) à la mise en œuvre de cette vision.</w:t>
+      </w:r>
+    </w:p>
+    <w:p>
+      <w:pPr>
+        <w:jc w:val="both"/>
+      </w:pPr>
+    </w:p>
+    <w:p>
+      <w:pPr>
+        <w:jc w:val="both"/>
+      </w:pPr>
+      <w:r>
+        <w:t>Une première problématique est d’avoir accès à un projecteur, il doit être assez petit pour ne pas être encombrant, et assez puissant pour s’ajust</w:t>
+      </w:r>
+      <w:r>
+        <w:t>er</w:t>
+      </w:r>
+      <w:r>
+        <w:t xml:space="preserve"> selon la taille de ce que l’usager regarde. Une seconde problématique est la caméra, il faut qu’elle s’ajuste à ce que l’usager regarde, comment déterminé que l’usager regarde tel ou tel objet directement en face de lui pour bien lui donner l’information ? Une troisième problématique survient lorsque l’information visionné</w:t>
+      </w:r>
+      <w:r>
+        <w:t xml:space="preserve">e </w:t>
+      </w:r>
+      <w:r>
+        <w:t>est de l’information privé</w:t>
+      </w:r>
+      <w:r>
+        <w:t>e,</w:t>
+      </w:r>
+      <w:r>
+        <w:t xml:space="preserve"> est-ce que l’appareil va quand même tenter de faire une recherche avec ces informations, même s’il ne faut pas que cette information se retrouve à l’extérieur ? Comment définir une information comme « secrète » ?</w:t>
+      </w:r>
+    </w:p>
+    <w:p>
+      <w:pPr>
+        <w:jc w:val="both"/>
+      </w:pPr>
+      <w:r>
+        <w:br w:type="page"/>
+      </w:r>
+    </w:p>
+    <w:p>
+      <w:pPr>
+        <w:pStyle w:val="Heading1"/>
+      </w:pPr>
+      <w:r>
+        <w:lastRenderedPageBreak/>
+        <w:t xml:space="preserve">Vidéo 3 : </w:t>
+      </w:r>
+      <w:r>
+        <w:t>Infrastructure de communication et réseaux</w:t>
+      </w:r>
+    </w:p>
+    <w:p>
+      <w:pPr>
+        <w:pStyle w:val="Heading2"/>
+        <w:jc w:val="both"/>
+      </w:pPr>
+      <w:r>
+        <w:t>Expliquer de quelle manière le vidéo se relie au cours IFT604.</w:t>
+      </w:r>
+    </w:p>
+    <w:p>
+      <w:pPr>
+        <w:jc w:val="both"/>
+      </w:pPr>
+    </w:p>
+    <w:p>
+      <w:pPr>
+        <w:jc w:val="both"/>
+      </w:pPr>
+      <w:r>
+        <w:t xml:space="preserve">Nous cherchons toujours à avoir le plus d’information possible, de plus de source possible, et la lumière est une source présente pratiquement partout. Nous pourrions développer quelque chose qui tire de l’information de la lumière pour ajuster l’expérience de l’utilisateur et ainsi développer de </w:t>
+      </w:r>
+      <w:r>
+        <w:t>meilleure application</w:t>
+      </w:r>
+      <w:r>
+        <w:t>.</w:t>
+      </w:r>
+    </w:p>
+    <w:p>
+      <w:pPr>
+        <w:jc w:val="both"/>
+      </w:pPr>
+    </w:p>
+    <w:p>
+      <w:pPr>
+        <w:pStyle w:val="Heading2"/>
+        <w:jc w:val="both"/>
+      </w:pPr>
+      <w:r>
+        <w:t>Quels sont les quatre (4) problèmes auxquels feront face les réseaux actuels dans le futur?</w:t>
+      </w:r>
+    </w:p>
+    <w:p>
+      <w:pPr>
+        <w:jc w:val="both"/>
+      </w:pPr>
+    </w:p>
+    <w:p>
+      <w:pPr>
+        <w:jc w:val="both"/>
+      </w:pPr>
+      <w:r>
+        <w:t>Capacité, efficacité, sécurité et disponibilité.</w:t>
+      </w:r>
+    </w:p>
+    <w:p>
+      <w:pPr>
+        <w:jc w:val="both"/>
+      </w:pPr>
+    </w:p>
+    <w:p>
+      <w:pPr>
+        <w:pStyle w:val="Heading2"/>
+        <w:jc w:val="both"/>
+      </w:pPr>
+      <w:r>
+        <w:t xml:space="preserve">Est-ce que cette technologie pourrait améliorer/détériorer la situation par rapport aux </w:t>
       </w:r>
       <w:proofErr w:type="spellStart"/>
       <w:r>
-        <w:t>Annunziata</w:t>
+        <w:t>Eight</w:t>
       </w:r>
       <w:proofErr w:type="spellEnd"/>
       <w:r>
-        <w:t>.</w:t>
-      </w:r>
-    </w:p>
-    <w:p>
-      <w:pPr>
-        <w:pStyle w:val="ListParagraph"/>
-        <w:jc w:val="both"/>
-      </w:pPr>
-    </w:p>
-    <w:p>
-      <w:pPr>
-        <w:jc w:val="both"/>
-      </w:pPr>
-      <w:r>
-        <w:t>L’internet des objets est en fait prendre des fonctionnalités qui existais déjà et les déplacés sur les téléphones intelligents, au lieu de directement rendre les objets intelligent</w:t>
-      </w:r>
-      <w:r>
-        <w:t>s.</w:t>
-      </w:r>
-    </w:p>
-    <w:p>
-      <w:pPr>
-        <w:jc w:val="both"/>
-      </w:pPr>
-      <w:r>
-        <w:t>Nous pouvons rendre les objets intelligents et qui apprennent par eux-mêmes, par exemple une machine qui signale lorsqu’une pièce devra être changé</w:t>
-      </w:r>
-      <w:r>
-        <w:t>e.</w:t>
+        <w:t xml:space="preserve"> </w:t>
+      </w:r>
+      <w:proofErr w:type="spellStart"/>
+      <w:r>
+        <w:t>Fallacies</w:t>
+      </w:r>
+      <w:proofErr w:type="spellEnd"/>
+      <w:r>
+        <w:t xml:space="preserve"> of </w:t>
+      </w:r>
+      <w:proofErr w:type="spellStart"/>
+      <w:r>
+        <w:t>Distributed</w:t>
+      </w:r>
+      <w:proofErr w:type="spellEnd"/>
+      <w:r>
+        <w:t xml:space="preserve"> </w:t>
+      </w:r>
+      <w:proofErr w:type="spellStart"/>
+      <w:r>
+        <w:t>Computing</w:t>
+      </w:r>
+      <w:proofErr w:type="spellEnd"/>
+      <w:r>
+        <w:t xml:space="preserve"> ?</w:t>
+      </w:r>
+    </w:p>
+    <w:p>
+      <w:pPr>
+        <w:jc w:val="both"/>
+      </w:pPr>
+    </w:p>
+    <w:p>
+      <w:pPr>
+        <w:jc w:val="both"/>
+      </w:pPr>
+      <w:r>
+        <w:t>Sur certain</w:t>
+      </w:r>
+      <w:r>
+        <w:t xml:space="preserve">s </w:t>
+      </w:r>
+      <w:r>
+        <w:t>point</w:t>
+      </w:r>
+      <w:r>
+        <w:t>s,</w:t>
+      </w:r>
+      <w:r>
+        <w:t xml:space="preserve"> tel</w:t>
+      </w:r>
+      <w:r>
+        <w:t xml:space="preserve">s </w:t>
+      </w:r>
+      <w:r>
+        <w:t>que la latence, la bande passante infinie et le coût de transport, cette technologie peu</w:t>
+      </w:r>
+      <w:r>
+        <w:t>t</w:t>
+      </w:r>
+      <w:r>
+        <w:t xml:space="preserve"> apporter beaucoup d’amélioration, sans pour autant enlev</w:t>
+      </w:r>
+      <w:r>
+        <w:t>er</w:t>
+      </w:r>
+      <w:r>
+        <w:t xml:space="preserve"> ces points de la liste. Par contre, la topologie peut continuer de changer, il y aura toujours plus d’un administrateur, le réseau ne sera pas homogène ni fiable. Cette technologie va définitivement améliorer la situation, et non la détériorer, mais sans jamais vraiment régl</w:t>
+      </w:r>
+      <w:r>
+        <w:t>er</w:t>
+      </w:r>
+      <w:r>
+        <w:t xml:space="preserve"> aucun de ces problèmes.</w:t>
       </w:r>
     </w:p>
     <w:p>
@@ -165,469 +587,26 @@
         <w:jc w:val="both"/>
       </w:pPr>
       <w:r>
-        <w:t xml:space="preserve">Que pensez-vous de l'affirmation suivante de </w:t>
-      </w:r>
-      <w:proofErr w:type="spellStart"/>
-      <w:r>
-        <w:t>Negroponte</w:t>
-      </w:r>
-      <w:proofErr w:type="spellEnd"/>
-      <w:r>
-        <w:t xml:space="preserve"> : "</w:t>
-      </w:r>
-      <w:proofErr w:type="spellStart"/>
-      <w:r>
-        <w:t>Computing</w:t>
-      </w:r>
-      <w:proofErr w:type="spellEnd"/>
-      <w:r>
-        <w:t xml:space="preserve"> </w:t>
-      </w:r>
-      <w:proofErr w:type="spellStart"/>
-      <w:r>
-        <w:t>is</w:t>
-      </w:r>
-      <w:proofErr w:type="spellEnd"/>
-      <w:r>
-        <w:t xml:space="preserve"> not about </w:t>
-      </w:r>
-      <w:r>
-        <w:t xml:space="preserve">computers </w:t>
-      </w:r>
-      <w:proofErr w:type="spellStart"/>
-      <w:r>
-        <w:t>anymore</w:t>
-      </w:r>
-      <w:proofErr w:type="spellEnd"/>
-      <w:r>
-        <w:t xml:space="preserve">. </w:t>
-      </w:r>
-      <w:proofErr w:type="spellStart"/>
-      <w:r>
-        <w:t>It's</w:t>
-      </w:r>
-      <w:proofErr w:type="spellEnd"/>
-      <w:r>
-        <w:t xml:space="preserve"> about living”? </w:t>
-      </w:r>
-      <w:r>
-        <w:t>Qu'est-ce qu'il veut dire par cette affirmation ? Est-elle justifiée ?</w:t>
-      </w:r>
-    </w:p>
-    <w:p>
-      <w:pPr>
-        <w:jc w:val="both"/>
-      </w:pPr>
-      <w:r>
-        <w:t xml:space="preserve">Les ordinateurs ne sont plus la source de l’informatique, nous n’en avons plus besoin pour avoir accès à l’information, et nous facilite la vie. Aujourd’hui, l’informatique nous aide à rendre notre vie plus facile, et plus rapide à la fois. Cette affirmation est très justifiée, surtout avec ce qui se produit depuis quelques années : Google Cars, Google Glasses, </w:t>
-      </w:r>
-      <w:proofErr w:type="spellStart"/>
-      <w:r>
-        <w:t>Hololens</w:t>
-      </w:r>
-      <w:proofErr w:type="spellEnd"/>
-      <w:r>
-        <w:t xml:space="preserve"> (Microsoft), les téléphones, les montres intelligentes, etc.</w:t>
-      </w:r>
-    </w:p>
-    <w:p>
-      <w:pPr>
-        <w:jc w:val="both"/>
-      </w:pPr>
-    </w:p>
-    <w:p>
-      <w:pPr>
-        <w:pStyle w:val="Heading2"/>
-        <w:jc w:val="both"/>
-      </w:pPr>
-      <w:r>
-        <w:t>Faire une prédiction pour les 5, 10 ou 20 prochaines années et justifier votre réponse à partir de ce que vous observez aujourd'hui.</w:t>
-      </w:r>
-    </w:p>
-    <w:p>
-      <w:pPr>
-        <w:pStyle w:val="ListParagraph"/>
-        <w:jc w:val="both"/>
-      </w:pPr>
-    </w:p>
-    <w:p>
-      <w:pPr>
-        <w:jc w:val="both"/>
-      </w:pPr>
-      <w:r>
-        <w:t>D’ici 5 à 10 ans, nous serons près de la limite où le nombre de conducteur</w:t>
-      </w:r>
-      <w:r>
-        <w:t xml:space="preserve">s </w:t>
-      </w:r>
-      <w:r>
-        <w:t xml:space="preserve">humain sera égal, sinon </w:t>
-      </w:r>
-      <w:proofErr w:type="gramStart"/>
-      <w:r>
-        <w:t>moindre</w:t>
-      </w:r>
-      <w:proofErr w:type="gramEnd"/>
-      <w:r>
-        <w:t>, au nombre de conducteur</w:t>
-      </w:r>
-      <w:r>
-        <w:t xml:space="preserve">s </w:t>
-      </w:r>
-      <w:r>
-        <w:t xml:space="preserve">autonome. Si on se fie à l’expérience de l’étudiant de </w:t>
-      </w:r>
-      <w:proofErr w:type="spellStart"/>
-      <w:r>
-        <w:t>Negroponte</w:t>
-      </w:r>
-      <w:proofErr w:type="spellEnd"/>
-      <w:r>
-        <w:t>, avec les GPS, et à l’avancement que Google et Tesla font actuellement, nous pourrons voir l’acceptation de cette technologie augmenté</w:t>
+        <w:t>Proposer une application ou un usage qui pourrait être fait à partir de cette technologie.</w:t>
+      </w:r>
+    </w:p>
+    <w:p>
+      <w:pPr>
+        <w:jc w:val="both"/>
+      </w:pPr>
+    </w:p>
+    <w:p>
+      <w:pPr>
+        <w:jc w:val="both"/>
+      </w:pPr>
+      <w:r>
+        <w:t>Communication sur la route, comme mentionné</w:t>
       </w:r>
       <w:r>
         <w:t xml:space="preserve">e </w:t>
       </w:r>
       <w:r>
-        <w:t>dramatiquement, et aussi sa perfection pour éviter tout type de problèmes qui y sont relié</w:t>
-      </w:r>
-      <w:r>
-        <w:t>s.</w:t>
-      </w:r>
-    </w:p>
-    <w:p>
-      <w:pPr>
-        <w:pStyle w:val="Heading2"/>
-        <w:jc w:val="both"/>
-      </w:pPr>
-      <w:r>
-        <w:lastRenderedPageBreak/>
-        <w:t xml:space="preserve">Expliquer de quelle manière </w:t>
-      </w:r>
-      <w:proofErr w:type="gramStart"/>
-      <w:r>
-        <w:t>le</w:t>
-      </w:r>
-      <w:proofErr w:type="gramEnd"/>
-      <w:r>
-        <w:t xml:space="preserve"> vidéo se relie au cours IFT604.</w:t>
-      </w:r>
-    </w:p>
-    <w:p>
-      <w:pPr>
-        <w:jc w:val="both"/>
-      </w:pPr>
-    </w:p>
-    <w:p>
-      <w:pPr>
-        <w:jc w:val="both"/>
-      </w:pPr>
-      <w:r>
-        <w:t>Le but d’une application est toujours de faire parvenir l’information de la meilleure manière qu’il soit. Aujourd’hui nous sommes limités à des écrans de différentes tailles, mais nous pouvons toujours utiliser différent</w:t>
-      </w:r>
-      <w:r>
-        <w:t xml:space="preserve">s </w:t>
-      </w:r>
-      <w:r>
-        <w:t>appareil</w:t>
-      </w:r>
-      <w:r>
-        <w:t xml:space="preserve">s </w:t>
-      </w:r>
-      <w:r>
-        <w:t>pour avoir une information qui a plus de valeur, par exemple la position GPS. Dans cette vidéo, nous voyons qu’il est possible, avec la technologie actuelle, de rendre l’information directement où l’usager s’attend à la voir, par exemple les informations sur un livre, directement dans les pages blanches au début. De plus cette technologie permet à l’usager d’interagir avec, ainsi créé une nouvelle dimension à l’informatique, dimension que nous pourrions tenter d’abordé dans le cours.</w:t>
-      </w:r>
-    </w:p>
-    <w:p>
-      <w:pPr>
-        <w:jc w:val="both"/>
-      </w:pPr>
-    </w:p>
-    <w:p>
-      <w:pPr>
-        <w:pStyle w:val="Heading2"/>
-        <w:jc w:val="both"/>
-      </w:pPr>
-      <w:r>
-        <w:t>Identifier au moins trois (3) technologies nécessaires pour réaliser cette vision et expliquer brièvement leur rôle et leur importance dans cette mise en œuvre.</w:t>
-      </w:r>
-    </w:p>
-    <w:p>
-      <w:pPr>
-        <w:jc w:val="both"/>
-      </w:pPr>
-    </w:p>
-    <w:p>
-      <w:pPr>
-        <w:jc w:val="both"/>
-      </w:pPr>
-      <w:r>
-        <w:t>Premièrement, un téléphone, qui donne accès à une certaine puissance de calcul, et accès à l’internet. Deuxièmement, un projecteur qui donne accès à la projection d’information où nous la voulons. Finalement, une caméra qui permet d’acquérir de l’information, comme ce que l’usager est en train de regarder, et de captur</w:t>
-      </w:r>
-      <w:r>
-        <w:t>er</w:t>
-      </w:r>
-      <w:r>
-        <w:t xml:space="preserve"> les interactions de l’usager pour ajust</w:t>
-      </w:r>
-      <w:r>
-        <w:t>er</w:t>
-      </w:r>
-      <w:r>
-        <w:t xml:space="preserve"> la projection correctement.</w:t>
-      </w:r>
-    </w:p>
-    <w:p>
-      <w:pPr>
-        <w:jc w:val="both"/>
-      </w:pPr>
-    </w:p>
-    <w:p>
-      <w:pPr>
-        <w:pStyle w:val="Heading2"/>
-        <w:jc w:val="both"/>
-      </w:pPr>
-      <w:r>
-        <w:t>Décrire au moins trois (3) obstacles technologiques ou situations problématiques (technologie, sécurité, vie privée…) à la mise en œuvre de cette vision.</w:t>
-      </w:r>
-    </w:p>
-    <w:p>
-      <w:pPr>
-        <w:jc w:val="both"/>
-      </w:pPr>
-    </w:p>
-    <w:p>
-      <w:pPr>
-        <w:jc w:val="both"/>
-      </w:pPr>
-      <w:r>
-        <w:t>Une première problématique est d’avoir accès à un projecteur, il doit être assez petit pour ne pas être encombrant, et assez puissant pour s’ajust</w:t>
-      </w:r>
-      <w:r>
-        <w:t>er</w:t>
-      </w:r>
-      <w:r>
-        <w:t xml:space="preserve"> selon la taille de ce que l’usager regarde. Une seconde problématique est la caméra, il faut qu’elle s’ajuste à ce que l’usager regarde, comment déterminé que l’usager regarde tel ou tel objet directement en face de lui pour bien lui donner l’information ? Une troisième problématique survient lorsque l’information visionné</w:t>
-      </w:r>
-      <w:r>
-        <w:t xml:space="preserve">e </w:t>
-      </w:r>
-      <w:r>
-        <w:t>est de l’information privé</w:t>
-      </w:r>
-      <w:r>
-        <w:t>e,</w:t>
-      </w:r>
-      <w:r>
-        <w:t xml:space="preserve"> est-ce que l’appareil va quand même tenter de faire une recherche avec ces informations, même s’il ne faut pas que cette information se retrouve à l’extérieur ? Comment définir une information comme « secrète » ?</w:t>
-      </w:r>
-    </w:p>
-    <w:p>
-      <w:pPr>
-        <w:jc w:val="both"/>
-      </w:pPr>
-      <w:r>
-        <w:br w:type="page"/>
-      </w:r>
-    </w:p>
-    <w:p>
-      <w:pPr>
-        <w:pStyle w:val="Heading2"/>
-        <w:jc w:val="both"/>
-      </w:pPr>
-      <w:r>
-        <w:lastRenderedPageBreak/>
-        <w:t xml:space="preserve">Expliquer de quelle manière </w:t>
-      </w:r>
-      <w:proofErr w:type="gramStart"/>
-      <w:r>
-        <w:t>le</w:t>
-      </w:r>
-      <w:proofErr w:type="gramEnd"/>
-      <w:r>
-        <w:t xml:space="preserve"> vidéo se relie au cours IFT604.</w:t>
-      </w:r>
-    </w:p>
-    <w:p>
-      <w:pPr>
-        <w:jc w:val="both"/>
-      </w:pPr>
-    </w:p>
-    <w:p>
-      <w:pPr>
-        <w:jc w:val="both"/>
-      </w:pPr>
-      <w:r>
-        <w:t xml:space="preserve">Nous cherchons toujours à avoir le plus d’information possible, de plus de source possible, et la lumière est une source présente pratiquement partout. Nous pourrions développer quelque chose qui tire de l’information de la lumière pour ajuster l’expérience de l’utilisateur et ainsi développer de </w:t>
-      </w:r>
-      <w:r>
-        <w:t>meilleure application</w:t>
-      </w:r>
-      <w:r>
-        <w:t>.</w:t>
-      </w:r>
-    </w:p>
-    <w:p>
-      <w:pPr>
-        <w:jc w:val="both"/>
-      </w:pPr>
-    </w:p>
-    <w:p>
-      <w:pPr>
-        <w:pStyle w:val="Heading2"/>
-        <w:jc w:val="both"/>
-      </w:pPr>
-      <w:r>
-        <w:t>Quels sont les quatre (4) problèmes auxquels feront face les réseaux actuels dans le futur?</w:t>
-      </w:r>
-    </w:p>
-    <w:p>
-      <w:pPr>
-        <w:jc w:val="both"/>
-      </w:pPr>
-    </w:p>
-    <w:p>
-      <w:pPr>
-        <w:jc w:val="both"/>
-      </w:pPr>
-      <w:r>
-        <w:t>Capacité, efficacité, sécurité et disponibilité.</w:t>
-      </w:r>
-    </w:p>
-    <w:p>
-      <w:pPr>
-        <w:jc w:val="both"/>
-      </w:pPr>
-    </w:p>
-    <w:p>
-      <w:pPr>
-        <w:pStyle w:val="Heading2"/>
-        <w:jc w:val="both"/>
-      </w:pPr>
-      <w:r>
-        <w:t xml:space="preserve">Est-ce que cette technologie pourrait améliorer/détériorer la situation par rapport aux </w:t>
-      </w:r>
-      <w:proofErr w:type="spellStart"/>
-      <w:r>
-        <w:t>Eight</w:t>
-      </w:r>
-      <w:proofErr w:type="spellEnd"/>
-      <w:r>
-        <w:t xml:space="preserve"> </w:t>
-      </w:r>
-      <w:proofErr w:type="spellStart"/>
-      <w:r>
-        <w:t>Fallacies</w:t>
-      </w:r>
-      <w:proofErr w:type="spellEnd"/>
-      <w:r>
-        <w:t xml:space="preserve"> of </w:t>
-      </w:r>
-      <w:proofErr w:type="spellStart"/>
-      <w:r>
-        <w:t>Distributed</w:t>
-      </w:r>
-      <w:proofErr w:type="spellEnd"/>
-      <w:r>
-        <w:t xml:space="preserve"> </w:t>
-      </w:r>
-      <w:proofErr w:type="spellStart"/>
-      <w:r>
-        <w:t>Computing</w:t>
-      </w:r>
-      <w:proofErr w:type="spellEnd"/>
-      <w:r>
-        <w:t xml:space="preserve"> ?</w:t>
-      </w:r>
-    </w:p>
-    <w:p>
-      <w:pPr>
-        <w:jc w:val="both"/>
-      </w:pPr>
-    </w:p>
-    <w:p>
-      <w:pPr>
-        <w:jc w:val="both"/>
-      </w:pPr>
-      <w:r>
-        <w:t>Sur certain</w:t>
-      </w:r>
-      <w:r>
-        <w:t xml:space="preserve">s </w:t>
-      </w:r>
-      <w:r>
-        <w:t>point</w:t>
-      </w:r>
-      <w:r>
-        <w:t>s,</w:t>
-      </w:r>
-      <w:r>
-        <w:t xml:space="preserve"> tel</w:t>
-      </w:r>
-      <w:r>
-        <w:t xml:space="preserve">s </w:t>
-      </w:r>
-      <w:r>
-        <w:t>que la latence, la bande passante infinie et le coût de transport, cette technologie peu</w:t>
-      </w:r>
-      <w:r>
-        <w:t>t</w:t>
-      </w:r>
-      <w:r>
-        <w:t xml:space="preserve"> apporter beaucoup d’amélioration, sans pour autant enlev</w:t>
-      </w:r>
-      <w:r>
-        <w:t>er</w:t>
-      </w:r>
-      <w:r>
-        <w:t xml:space="preserve"> ces points de la liste. Par contre, la topologie peut continuer de changer, il y aura toujours plus d’un administrateur, le réseau ne sera pas homogène ni fiable. Cette technologie va définitivement améliorer la situation, et non la détériorer, mais sans jamais vraiment régl</w:t>
-      </w:r>
-      <w:r>
-        <w:t>er</w:t>
-      </w:r>
-      <w:r>
-        <w:t xml:space="preserve"> aucun de ces problèmes.</w:t>
-      </w:r>
-    </w:p>
-    <w:p>
-      <w:pPr>
-        <w:jc w:val="both"/>
-      </w:pPr>
-    </w:p>
-    <w:p>
-      <w:pPr>
-        <w:pStyle w:val="Heading2"/>
-        <w:jc w:val="both"/>
-      </w:pPr>
-      <w:r>
-        <w:t>Proposer une application ou un usage qui pourrait être fait à partir de cette technologie.</w:t>
-      </w:r>
-    </w:p>
-    <w:p>
-      <w:pPr>
-        <w:jc w:val="both"/>
-      </w:pPr>
-    </w:p>
-    <w:p>
-      <w:pPr>
-        <w:jc w:val="both"/>
-      </w:pPr>
-      <w:r>
-        <w:t>Communication sur la route, comme mentionné</w:t>
-      </w:r>
-      <w:r>
-        <w:t xml:space="preserve">e </w:t>
-      </w:r>
-      <w:r>
-        <w:t xml:space="preserve">dans </w:t>
-      </w:r>
-      <w:proofErr w:type="gramStart"/>
-      <w:r>
-        <w:t>le</w:t>
-      </w:r>
-      <w:proofErr w:type="gramEnd"/>
-      <w:r>
-        <w:t xml:space="preserve"> vidéo, il serait possible de faire communiquer les voitures pour rendre l’expérience de conduite avec un conducteur autonome beaucoup plus intéressante et facilit</w:t>
+        <w:t>dans le vidéo, il serait possible de faire communiquer les voitures pour rendre l’expérience de conduite avec un conducteur autonome beaucoup plus intéressante et facilit</w:t>
       </w:r>
       <w:r>
         <w:t>er</w:t>
@@ -728,15 +707,7 @@
     </w:p>
     <w:p>
       <w:r>
-        <w:t xml:space="preserve">La personne impactée devrait bien entendu être responsable du dossier médical pour des raisons de sécurité, mais les personnes concernées par le dossier </w:t>
-      </w:r>
-      <w:proofErr w:type="gramStart"/>
-      <w:r>
-        <w:t>médicale</w:t>
-      </w:r>
-      <w:proofErr w:type="gramEnd"/>
-      <w:r>
-        <w:t xml:space="preserve"> devraient pouvoir, avec un certain accord avec le patient, visualiser toutes ces données. Ces technologies ont un très gros impact sur la manière dont on pratique la médecine. En effet, ça peut tout simplement désengorger de manière significative l’attente dans les hôpitaux. Beaucoup de personnes qui attendent à l’hôpital sont présentes uniquement pour une rencontre de</w:t>
+        <w:t>La personne impactée devrait bien entendu être responsable du dossier médical pour des raisons de sécurité, mais les personnes concernées par le dossier médicale devraient pouvoir, avec un certain accord avec le patient, visualiser toutes ces données. Ces technologies ont un très gros impact sur la manière dont on pratique la médecine. En effet, ça peut tout simplement désengorger de manière significative l’attente dans les hôpitaux. Beaucoup de personnes qui attendent à l’hôpital sont présentes uniquement pour une rencontre de</w:t>
       </w:r>
       <w:r>
         <w:t xml:space="preserve"> suivi avec leur médecin. Avec ce type de technologie</w:t>
@@ -777,23 +748,7 @@
         <w:t xml:space="preserve">Une application intéressante serait </w:t>
       </w:r>
       <w:r>
-        <w:t xml:space="preserve">d’utiliser l’appareil que </w:t>
-      </w:r>
-      <w:proofErr w:type="spellStart"/>
-      <w:r>
-        <w:t>Eric</w:t>
-      </w:r>
-      <w:proofErr w:type="spellEnd"/>
-      <w:r>
-        <w:t xml:space="preserve"> portait lors </w:t>
-      </w:r>
-      <w:proofErr w:type="gramStart"/>
-      <w:r>
-        <w:t>du</w:t>
-      </w:r>
-      <w:proofErr w:type="gramEnd"/>
-      <w:r>
-        <w:t xml:space="preserve"> vidéo qui pourrait avertir en temps réel les services d’urgence</w:t>
+        <w:t>d’utiliser l’appareil que Eric portait lors du vidéo qui pourrait avertir en temps réel les services d’urgence</w:t>
       </w:r>
       <w:r>
         <w:t>s</w:t>
@@ -909,15 +864,7 @@
         <w:t>Comme mentionné précédemment, implanter ces propriétés dans une montre intelligente serait une meilleure idée.</w:t>
       </w:r>
       <w:r>
-        <w:t xml:space="preserve"> Nous pourrions ressentir sur notre poignet dans quelle direction </w:t>
-      </w:r>
-      <w:proofErr w:type="gramStart"/>
-      <w:r>
-        <w:t>aller</w:t>
-      </w:r>
-      <w:proofErr w:type="gramEnd"/>
-      <w:r>
-        <w:t xml:space="preserve"> plutôt que de regarder sans arrêt l’écran de notre téléphone. De plus, nous pourrions </w:t>
+        <w:t xml:space="preserve"> Nous pourrions ressentir sur notre poignet dans quelle direction aller plutôt que de regarder sans arrêt l’écran de notre téléphone. De plus, nous pourrions </w:t>
       </w:r>
       <w:r>
         <w:t>connaître l’identité de notre interlocuteur</w:t>
@@ -1046,8 +993,6 @@
       <w:r>
         <w:t>Ces deux systèmes cherchent à maximiser le temps des utilisateurs en utilisant le temps qui serait normalement perdu lors de tâches triviales pour effectuer de courtes tâches. Ces tâches, bien qu’ayant peu d’impact lorsque prises individuellement, ont un impact majeur dû à l’énorme quantité d’heures de travails qu’elles représentent.</w:t>
       </w:r>
-      <w:bookmarkStart w:id="0" w:name="_GoBack"/>
-      <w:bookmarkEnd w:id="0"/>
     </w:p>
     <w:p>
       <w:pPr>
@@ -1196,7 +1141,10 @@
         <w:t xml:space="preserve"> de plusieurs de s’approprier ce genre d’informations à des fin néfastes, vont freiner le développement d’un tel niveau d’informations sur le web.</w:t>
       </w:r>
     </w:p>
-    <w:p/>
+    <w:p>
+      <w:bookmarkStart w:id="0" w:name="_GoBack"/>
+      <w:bookmarkEnd w:id="0"/>
+    </w:p>
     <w:sectPr>
       <w:headerReference w:type="even" r:id="rId7"/>
       <w:headerReference w:type="default" r:id="rId8"/>
@@ -1214,7 +1162,7 @@
 </file>
 
 <file path=word/endnotes.xml><?xml version="1.0" encoding="utf-8"?>
-<w:endnotes xmlns:wpc="http://schemas.microsoft.com/office/word/2010/wordprocessingCanvas" xmlns:mc="http://schemas.openxmlformats.org/markup-compatibility/2006" xmlns:o="urn:schemas-microsoft-com:office:office" xmlns:r="http://schemas.openxmlformats.org/officeDocument/2006/relationships" xmlns:m="http://schemas.openxmlformats.org/officeDocument/2006/math" xmlns:v="urn:schemas-microsoft-com:vml" xmlns:wp14="http://schemas.microsoft.com/office/word/2010/wordprocessingDrawing" xmlns:wp="http://schemas.openxmlformats.org/drawingml/2006/wordprocessingDrawing" xmlns:w10="urn:schemas-microsoft-com:office:word" xmlns:w="http://schemas.openxmlformats.org/wordprocessingml/2006/main" xmlns:w14="http://schemas.microsoft.com/office/word/2010/wordml" xmlns:w15="http://schemas.microsoft.com/office/word/2012/wordml" xmlns:wpg="http://schemas.microsoft.com/office/word/2010/wordprocessingGroup" xmlns:wpi="http://schemas.microsoft.com/office/word/2010/wordprocessingInk" xmlns:wne="http://schemas.microsoft.com/office/word/2006/wordml" xmlns:wps="http://schemas.microsoft.com/office/word/2010/wordprocessingShape" mc:Ignorable="w14 w15 wp14">
+<w:endnotes xmlns:wpc="http://schemas.microsoft.com/office/word/2010/wordprocessingCanvas" xmlns:cx="http://schemas.microsoft.com/office/drawing/2014/chartex" xmlns:cx1="http://schemas.microsoft.com/office/drawing/2015/9/8/chartex" xmlns:cx2="http://schemas.microsoft.com/office/drawing/2015/10/21/chartex" xmlns:mc="http://schemas.openxmlformats.org/markup-compatibility/2006" xmlns:o="urn:schemas-microsoft-com:office:office" xmlns:r="http://schemas.openxmlformats.org/officeDocument/2006/relationships" xmlns:m="http://schemas.openxmlformats.org/officeDocument/2006/math" xmlns:v="urn:schemas-microsoft-com:vml" xmlns:wp14="http://schemas.microsoft.com/office/word/2010/wordprocessingDrawing" xmlns:wp="http://schemas.openxmlformats.org/drawingml/2006/wordprocessingDrawing" xmlns:w10="urn:schemas-microsoft-com:office:word" xmlns:w="http://schemas.openxmlformats.org/wordprocessingml/2006/main" xmlns:w14="http://schemas.microsoft.com/office/word/2010/wordml" xmlns:w15="http://schemas.microsoft.com/office/word/2012/wordml" xmlns:w16se="http://schemas.microsoft.com/office/word/2015/wordml/symex" xmlns:wpg="http://schemas.microsoft.com/office/word/2010/wordprocessingGroup" xmlns:wpi="http://schemas.microsoft.com/office/word/2010/wordprocessingInk" xmlns:wne="http://schemas.microsoft.com/office/word/2006/wordml" xmlns:wps="http://schemas.microsoft.com/office/word/2010/wordprocessingShape" mc:Ignorable="w14 w15 w16se wp14">
   <w:endnote w:type="separator" w:id="-1">
     <w:p>
       <w:pPr>
@@ -1239,7 +1187,7 @@
 </file>
 
 <file path=word/footer1.xml><?xml version="1.0" encoding="utf-8"?>
-<w:ftr xmlns:wpc="http://schemas.microsoft.com/office/word/2010/wordprocessingCanvas" xmlns:mc="http://schemas.openxmlformats.org/markup-compatibility/2006" xmlns:o="urn:schemas-microsoft-com:office:office" xmlns:r="http://schemas.openxmlformats.org/officeDocument/2006/relationships" xmlns:m="http://schemas.openxmlformats.org/officeDocument/2006/math" xmlns:v="urn:schemas-microsoft-com:vml" xmlns:wp14="http://schemas.microsoft.com/office/word/2010/wordprocessingDrawing" xmlns:wp="http://schemas.openxmlformats.org/drawingml/2006/wordprocessingDrawing" xmlns:w10="urn:schemas-microsoft-com:office:word" xmlns:w="http://schemas.openxmlformats.org/wordprocessingml/2006/main" xmlns:w14="http://schemas.microsoft.com/office/word/2010/wordml" xmlns:w15="http://schemas.microsoft.com/office/word/2012/wordml" xmlns:wpg="http://schemas.microsoft.com/office/word/2010/wordprocessingGroup" xmlns:wpi="http://schemas.microsoft.com/office/word/2010/wordprocessingInk" xmlns:wne="http://schemas.microsoft.com/office/word/2006/wordml" xmlns:wps="http://schemas.microsoft.com/office/word/2010/wordprocessingShape" mc:Ignorable="w14 w15 wp14">
+<w:ftr xmlns:wpc="http://schemas.microsoft.com/office/word/2010/wordprocessingCanvas" xmlns:cx="http://schemas.microsoft.com/office/drawing/2014/chartex" xmlns:cx1="http://schemas.microsoft.com/office/drawing/2015/9/8/chartex" xmlns:cx2="http://schemas.microsoft.com/office/drawing/2015/10/21/chartex" xmlns:mc="http://schemas.openxmlformats.org/markup-compatibility/2006" xmlns:o="urn:schemas-microsoft-com:office:office" xmlns:r="http://schemas.openxmlformats.org/officeDocument/2006/relationships" xmlns:m="http://schemas.openxmlformats.org/officeDocument/2006/math" xmlns:v="urn:schemas-microsoft-com:vml" xmlns:wp14="http://schemas.microsoft.com/office/word/2010/wordprocessingDrawing" xmlns:wp="http://schemas.openxmlformats.org/drawingml/2006/wordprocessingDrawing" xmlns:w10="urn:schemas-microsoft-com:office:word" xmlns:w="http://schemas.openxmlformats.org/wordprocessingml/2006/main" xmlns:w14="http://schemas.microsoft.com/office/word/2010/wordml" xmlns:w15="http://schemas.microsoft.com/office/word/2012/wordml" xmlns:w16se="http://schemas.microsoft.com/office/word/2015/wordml/symex" xmlns:wpg="http://schemas.microsoft.com/office/word/2010/wordprocessingGroup" xmlns:wpi="http://schemas.microsoft.com/office/word/2010/wordprocessingInk" xmlns:wne="http://schemas.microsoft.com/office/word/2006/wordml" xmlns:wps="http://schemas.microsoft.com/office/word/2010/wordprocessingShape" mc:Ignorable="w14 w15 w16se wp14">
   <w:p>
     <w:pPr>
       <w:pStyle w:val="Footer"/>
@@ -1249,7 +1197,7 @@
 </file>
 
 <file path=word/footer2.xml><?xml version="1.0" encoding="utf-8"?>
-<w:ftr xmlns:wpc="http://schemas.microsoft.com/office/word/2010/wordprocessingCanvas" xmlns:mc="http://schemas.openxmlformats.org/markup-compatibility/2006" xmlns:o="urn:schemas-microsoft-com:office:office" xmlns:r="http://schemas.openxmlformats.org/officeDocument/2006/relationships" xmlns:m="http://schemas.openxmlformats.org/officeDocument/2006/math" xmlns:v="urn:schemas-microsoft-com:vml" xmlns:wp14="http://schemas.microsoft.com/office/word/2010/wordprocessingDrawing" xmlns:wp="http://schemas.openxmlformats.org/drawingml/2006/wordprocessingDrawing" xmlns:w10="urn:schemas-microsoft-com:office:word" xmlns:w="http://schemas.openxmlformats.org/wordprocessingml/2006/main" xmlns:w14="http://schemas.microsoft.com/office/word/2010/wordml" xmlns:w15="http://schemas.microsoft.com/office/word/2012/wordml" xmlns:wpg="http://schemas.microsoft.com/office/word/2010/wordprocessingGroup" xmlns:wpi="http://schemas.microsoft.com/office/word/2010/wordprocessingInk" xmlns:wne="http://schemas.microsoft.com/office/word/2006/wordml" xmlns:wps="http://schemas.microsoft.com/office/word/2010/wordprocessingShape" mc:Ignorable="w14 w15 wp14">
+<w:ftr xmlns:wpc="http://schemas.microsoft.com/office/word/2010/wordprocessingCanvas" xmlns:cx="http://schemas.microsoft.com/office/drawing/2014/chartex" xmlns:cx1="http://schemas.microsoft.com/office/drawing/2015/9/8/chartex" xmlns:cx2="http://schemas.microsoft.com/office/drawing/2015/10/21/chartex" xmlns:mc="http://schemas.openxmlformats.org/markup-compatibility/2006" xmlns:o="urn:schemas-microsoft-com:office:office" xmlns:r="http://schemas.openxmlformats.org/officeDocument/2006/relationships" xmlns:m="http://schemas.openxmlformats.org/officeDocument/2006/math" xmlns:v="urn:schemas-microsoft-com:vml" xmlns:wp14="http://schemas.microsoft.com/office/word/2010/wordprocessingDrawing" xmlns:wp="http://schemas.openxmlformats.org/drawingml/2006/wordprocessingDrawing" xmlns:w10="urn:schemas-microsoft-com:office:word" xmlns:w="http://schemas.openxmlformats.org/wordprocessingml/2006/main" xmlns:w14="http://schemas.microsoft.com/office/word/2010/wordml" xmlns:w15="http://schemas.microsoft.com/office/word/2012/wordml" xmlns:w16se="http://schemas.microsoft.com/office/word/2015/wordml/symex" xmlns:wpg="http://schemas.microsoft.com/office/word/2010/wordprocessingGroup" xmlns:wpi="http://schemas.microsoft.com/office/word/2010/wordprocessingInk" xmlns:wne="http://schemas.microsoft.com/office/word/2006/wordml" xmlns:wps="http://schemas.microsoft.com/office/word/2010/wordprocessingShape" mc:Ignorable="w14 w15 w16se wp14">
   <w:p>
     <w:pPr>
       <w:pStyle w:val="Footer"/>
@@ -1259,7 +1207,7 @@
 </file>
 
 <file path=word/footer3.xml><?xml version="1.0" encoding="utf-8"?>
-<w:ftr xmlns:wpc="http://schemas.microsoft.com/office/word/2010/wordprocessingCanvas" xmlns:mc="http://schemas.openxmlformats.org/markup-compatibility/2006" xmlns:o="urn:schemas-microsoft-com:office:office" xmlns:r="http://schemas.openxmlformats.org/officeDocument/2006/relationships" xmlns:m="http://schemas.openxmlformats.org/officeDocument/2006/math" xmlns:v="urn:schemas-microsoft-com:vml" xmlns:wp14="http://schemas.microsoft.com/office/word/2010/wordprocessingDrawing" xmlns:wp="http://schemas.openxmlformats.org/drawingml/2006/wordprocessingDrawing" xmlns:w10="urn:schemas-microsoft-com:office:word" xmlns:w="http://schemas.openxmlformats.org/wordprocessingml/2006/main" xmlns:w14="http://schemas.microsoft.com/office/word/2010/wordml" xmlns:w15="http://schemas.microsoft.com/office/word/2012/wordml" xmlns:wpg="http://schemas.microsoft.com/office/word/2010/wordprocessingGroup" xmlns:wpi="http://schemas.microsoft.com/office/word/2010/wordprocessingInk" xmlns:wne="http://schemas.microsoft.com/office/word/2006/wordml" xmlns:wps="http://schemas.microsoft.com/office/word/2010/wordprocessingShape" mc:Ignorable="w14 w15 wp14">
+<w:ftr xmlns:wpc="http://schemas.microsoft.com/office/word/2010/wordprocessingCanvas" xmlns:cx="http://schemas.microsoft.com/office/drawing/2014/chartex" xmlns:cx1="http://schemas.microsoft.com/office/drawing/2015/9/8/chartex" xmlns:cx2="http://schemas.microsoft.com/office/drawing/2015/10/21/chartex" xmlns:mc="http://schemas.openxmlformats.org/markup-compatibility/2006" xmlns:o="urn:schemas-microsoft-com:office:office" xmlns:r="http://schemas.openxmlformats.org/officeDocument/2006/relationships" xmlns:m="http://schemas.openxmlformats.org/officeDocument/2006/math" xmlns:v="urn:schemas-microsoft-com:vml" xmlns:wp14="http://schemas.microsoft.com/office/word/2010/wordprocessingDrawing" xmlns:wp="http://schemas.openxmlformats.org/drawingml/2006/wordprocessingDrawing" xmlns:w10="urn:schemas-microsoft-com:office:word" xmlns:w="http://schemas.openxmlformats.org/wordprocessingml/2006/main" xmlns:w14="http://schemas.microsoft.com/office/word/2010/wordml" xmlns:w15="http://schemas.microsoft.com/office/word/2012/wordml" xmlns:w16se="http://schemas.microsoft.com/office/word/2015/wordml/symex" xmlns:wpg="http://schemas.microsoft.com/office/word/2010/wordprocessingGroup" xmlns:wpi="http://schemas.microsoft.com/office/word/2010/wordprocessingInk" xmlns:wne="http://schemas.microsoft.com/office/word/2006/wordml" xmlns:wps="http://schemas.microsoft.com/office/word/2010/wordprocessingShape" mc:Ignorable="w14 w15 w16se wp14">
   <w:p>
     <w:pPr>
       <w:pStyle w:val="Footer"/>
@@ -1269,7 +1217,7 @@
 </file>
 
 <file path=word/footnotes.xml><?xml version="1.0" encoding="utf-8"?>
-<w:footnotes xmlns:wpc="http://schemas.microsoft.com/office/word/2010/wordprocessingCanvas" xmlns:mc="http://schemas.openxmlformats.org/markup-compatibility/2006" xmlns:o="urn:schemas-microsoft-com:office:office" xmlns:r="http://schemas.openxmlformats.org/officeDocument/2006/relationships" xmlns:m="http://schemas.openxmlformats.org/officeDocument/2006/math" xmlns:v="urn:schemas-microsoft-com:vml" xmlns:wp14="http://schemas.microsoft.com/office/word/2010/wordprocessingDrawing" xmlns:wp="http://schemas.openxmlformats.org/drawingml/2006/wordprocessingDrawing" xmlns:w10="urn:schemas-microsoft-com:office:word" xmlns:w="http://schemas.openxmlformats.org/wordprocessingml/2006/main" xmlns:w14="http://schemas.microsoft.com/office/word/2010/wordml" xmlns:w15="http://schemas.microsoft.com/office/word/2012/wordml" xmlns:wpg="http://schemas.microsoft.com/office/word/2010/wordprocessingGroup" xmlns:wpi="http://schemas.microsoft.com/office/word/2010/wordprocessingInk" xmlns:wne="http://schemas.microsoft.com/office/word/2006/wordml" xmlns:wps="http://schemas.microsoft.com/office/word/2010/wordprocessingShape" mc:Ignorable="w14 w15 wp14">
+<w:footnotes xmlns:wpc="http://schemas.microsoft.com/office/word/2010/wordprocessingCanvas" xmlns:cx="http://schemas.microsoft.com/office/drawing/2014/chartex" xmlns:cx1="http://schemas.microsoft.com/office/drawing/2015/9/8/chartex" xmlns:cx2="http://schemas.microsoft.com/office/drawing/2015/10/21/chartex" xmlns:mc="http://schemas.openxmlformats.org/markup-compatibility/2006" xmlns:o="urn:schemas-microsoft-com:office:office" xmlns:r="http://schemas.openxmlformats.org/officeDocument/2006/relationships" xmlns:m="http://schemas.openxmlformats.org/officeDocument/2006/math" xmlns:v="urn:schemas-microsoft-com:vml" xmlns:wp14="http://schemas.microsoft.com/office/word/2010/wordprocessingDrawing" xmlns:wp="http://schemas.openxmlformats.org/drawingml/2006/wordprocessingDrawing" xmlns:w10="urn:schemas-microsoft-com:office:word" xmlns:w="http://schemas.openxmlformats.org/wordprocessingml/2006/main" xmlns:w14="http://schemas.microsoft.com/office/word/2010/wordml" xmlns:w15="http://schemas.microsoft.com/office/word/2012/wordml" xmlns:w16se="http://schemas.microsoft.com/office/word/2015/wordml/symex" xmlns:wpg="http://schemas.microsoft.com/office/word/2010/wordprocessingGroup" xmlns:wpi="http://schemas.microsoft.com/office/word/2010/wordprocessingInk" xmlns:wne="http://schemas.microsoft.com/office/word/2006/wordml" xmlns:wps="http://schemas.microsoft.com/office/word/2010/wordprocessingShape" mc:Ignorable="w14 w15 w16se wp14">
   <w:footnote w:type="separator" w:id="-1">
     <w:p>
       <w:pPr>
@@ -1294,7 +1242,7 @@
 </file>
 
 <file path=word/header1.xml><?xml version="1.0" encoding="utf-8"?>
-<w:hdr xmlns:wpc="http://schemas.microsoft.com/office/word/2010/wordprocessingCanvas" xmlns:mc="http://schemas.openxmlformats.org/markup-compatibility/2006" xmlns:o="urn:schemas-microsoft-com:office:office" xmlns:r="http://schemas.openxmlformats.org/officeDocument/2006/relationships" xmlns:m="http://schemas.openxmlformats.org/officeDocument/2006/math" xmlns:v="urn:schemas-microsoft-com:vml" xmlns:wp14="http://schemas.microsoft.com/office/word/2010/wordprocessingDrawing" xmlns:wp="http://schemas.openxmlformats.org/drawingml/2006/wordprocessingDrawing" xmlns:w10="urn:schemas-microsoft-com:office:word" xmlns:w="http://schemas.openxmlformats.org/wordprocessingml/2006/main" xmlns:w14="http://schemas.microsoft.com/office/word/2010/wordml" xmlns:w15="http://schemas.microsoft.com/office/word/2012/wordml" xmlns:wpg="http://schemas.microsoft.com/office/word/2010/wordprocessingGroup" xmlns:wpi="http://schemas.microsoft.com/office/word/2010/wordprocessingInk" xmlns:wne="http://schemas.microsoft.com/office/word/2006/wordml" xmlns:wps="http://schemas.microsoft.com/office/word/2010/wordprocessingShape" mc:Ignorable="w14 w15 wp14">
+<w:hdr xmlns:wpc="http://schemas.microsoft.com/office/word/2010/wordprocessingCanvas" xmlns:cx="http://schemas.microsoft.com/office/drawing/2014/chartex" xmlns:cx1="http://schemas.microsoft.com/office/drawing/2015/9/8/chartex" xmlns:cx2="http://schemas.microsoft.com/office/drawing/2015/10/21/chartex" xmlns:mc="http://schemas.openxmlformats.org/markup-compatibility/2006" xmlns:o="urn:schemas-microsoft-com:office:office" xmlns:r="http://schemas.openxmlformats.org/officeDocument/2006/relationships" xmlns:m="http://schemas.openxmlformats.org/officeDocument/2006/math" xmlns:v="urn:schemas-microsoft-com:vml" xmlns:wp14="http://schemas.microsoft.com/office/word/2010/wordprocessingDrawing" xmlns:wp="http://schemas.openxmlformats.org/drawingml/2006/wordprocessingDrawing" xmlns:w10="urn:schemas-microsoft-com:office:word" xmlns:w="http://schemas.openxmlformats.org/wordprocessingml/2006/main" xmlns:w14="http://schemas.microsoft.com/office/word/2010/wordml" xmlns:w15="http://schemas.microsoft.com/office/word/2012/wordml" xmlns:w16se="http://schemas.microsoft.com/office/word/2015/wordml/symex" xmlns:wpg="http://schemas.microsoft.com/office/word/2010/wordprocessingGroup" xmlns:wpi="http://schemas.microsoft.com/office/word/2010/wordprocessingInk" xmlns:wne="http://schemas.microsoft.com/office/word/2006/wordml" xmlns:wps="http://schemas.microsoft.com/office/word/2010/wordprocessingShape" mc:Ignorable="w14 w15 w16se wp14">
   <w:p>
     <w:pPr>
       <w:pStyle w:val="Header"/>
@@ -1304,7 +1252,7 @@
 </file>
 
 <file path=word/header2.xml><?xml version="1.0" encoding="utf-8"?>
-<w:hdr xmlns:wpc="http://schemas.microsoft.com/office/word/2010/wordprocessingCanvas" xmlns:mc="http://schemas.openxmlformats.org/markup-compatibility/2006" xmlns:o="urn:schemas-microsoft-com:office:office" xmlns:r="http://schemas.openxmlformats.org/officeDocument/2006/relationships" xmlns:m="http://schemas.openxmlformats.org/officeDocument/2006/math" xmlns:v="urn:schemas-microsoft-com:vml" xmlns:wp14="http://schemas.microsoft.com/office/word/2010/wordprocessingDrawing" xmlns:wp="http://schemas.openxmlformats.org/drawingml/2006/wordprocessingDrawing" xmlns:w10="urn:schemas-microsoft-com:office:word" xmlns:w="http://schemas.openxmlformats.org/wordprocessingml/2006/main" xmlns:w14="http://schemas.microsoft.com/office/word/2010/wordml" xmlns:w15="http://schemas.microsoft.com/office/word/2012/wordml" xmlns:wpg="http://schemas.microsoft.com/office/word/2010/wordprocessingGroup" xmlns:wpi="http://schemas.microsoft.com/office/word/2010/wordprocessingInk" xmlns:wne="http://schemas.microsoft.com/office/word/2006/wordml" xmlns:wps="http://schemas.microsoft.com/office/word/2010/wordprocessingShape" mc:Ignorable="w14 w15 wp14">
+<w:hdr xmlns:wpc="http://schemas.microsoft.com/office/word/2010/wordprocessingCanvas" xmlns:cx="http://schemas.microsoft.com/office/drawing/2014/chartex" xmlns:cx1="http://schemas.microsoft.com/office/drawing/2015/9/8/chartex" xmlns:cx2="http://schemas.microsoft.com/office/drawing/2015/10/21/chartex" xmlns:mc="http://schemas.openxmlformats.org/markup-compatibility/2006" xmlns:o="urn:schemas-microsoft-com:office:office" xmlns:r="http://schemas.openxmlformats.org/officeDocument/2006/relationships" xmlns:m="http://schemas.openxmlformats.org/officeDocument/2006/math" xmlns:v="urn:schemas-microsoft-com:vml" xmlns:wp14="http://schemas.microsoft.com/office/word/2010/wordprocessingDrawing" xmlns:wp="http://schemas.openxmlformats.org/drawingml/2006/wordprocessingDrawing" xmlns:w10="urn:schemas-microsoft-com:office:word" xmlns:w="http://schemas.openxmlformats.org/wordprocessingml/2006/main" xmlns:w14="http://schemas.microsoft.com/office/word/2010/wordml" xmlns:w15="http://schemas.microsoft.com/office/word/2012/wordml" xmlns:w16se="http://schemas.microsoft.com/office/word/2015/wordml/symex" xmlns:wpg="http://schemas.microsoft.com/office/word/2010/wordprocessingGroup" xmlns:wpi="http://schemas.microsoft.com/office/word/2010/wordprocessingInk" xmlns:wne="http://schemas.microsoft.com/office/word/2006/wordml" xmlns:wps="http://schemas.microsoft.com/office/word/2010/wordprocessingShape" mc:Ignorable="w14 w15 w16se wp14">
   <w:p>
     <w:pPr>
       <w:pStyle w:val="Header"/>
@@ -1314,7 +1262,7 @@
 </file>
 
 <file path=word/header3.xml><?xml version="1.0" encoding="utf-8"?>
-<w:hdr xmlns:wpc="http://schemas.microsoft.com/office/word/2010/wordprocessingCanvas" xmlns:mc="http://schemas.openxmlformats.org/markup-compatibility/2006" xmlns:o="urn:schemas-microsoft-com:office:office" xmlns:r="http://schemas.openxmlformats.org/officeDocument/2006/relationships" xmlns:m="http://schemas.openxmlformats.org/officeDocument/2006/math" xmlns:v="urn:schemas-microsoft-com:vml" xmlns:wp14="http://schemas.microsoft.com/office/word/2010/wordprocessingDrawing" xmlns:wp="http://schemas.openxmlformats.org/drawingml/2006/wordprocessingDrawing" xmlns:w10="urn:schemas-microsoft-com:office:word" xmlns:w="http://schemas.openxmlformats.org/wordprocessingml/2006/main" xmlns:w14="http://schemas.microsoft.com/office/word/2010/wordml" xmlns:w15="http://schemas.microsoft.com/office/word/2012/wordml" xmlns:wpg="http://schemas.microsoft.com/office/word/2010/wordprocessingGroup" xmlns:wpi="http://schemas.microsoft.com/office/word/2010/wordprocessingInk" xmlns:wne="http://schemas.microsoft.com/office/word/2006/wordml" xmlns:wps="http://schemas.microsoft.com/office/word/2010/wordprocessingShape" mc:Ignorable="w14 w15 wp14">
+<w:hdr xmlns:wpc="http://schemas.microsoft.com/office/word/2010/wordprocessingCanvas" xmlns:cx="http://schemas.microsoft.com/office/drawing/2014/chartex" xmlns:cx1="http://schemas.microsoft.com/office/drawing/2015/9/8/chartex" xmlns:cx2="http://schemas.microsoft.com/office/drawing/2015/10/21/chartex" xmlns:mc="http://schemas.openxmlformats.org/markup-compatibility/2006" xmlns:o="urn:schemas-microsoft-com:office:office" xmlns:r="http://schemas.openxmlformats.org/officeDocument/2006/relationships" xmlns:m="http://schemas.openxmlformats.org/officeDocument/2006/math" xmlns:v="urn:schemas-microsoft-com:vml" xmlns:wp14="http://schemas.microsoft.com/office/word/2010/wordprocessingDrawing" xmlns:wp="http://schemas.openxmlformats.org/drawingml/2006/wordprocessingDrawing" xmlns:w10="urn:schemas-microsoft-com:office:word" xmlns:w="http://schemas.openxmlformats.org/wordprocessingml/2006/main" xmlns:w14="http://schemas.microsoft.com/office/word/2010/wordml" xmlns:w15="http://schemas.microsoft.com/office/word/2012/wordml" xmlns:w16se="http://schemas.microsoft.com/office/word/2015/wordml/symex" xmlns:wpg="http://schemas.microsoft.com/office/word/2010/wordprocessingGroup" xmlns:wpi="http://schemas.microsoft.com/office/word/2010/wordprocessingInk" xmlns:wne="http://schemas.microsoft.com/office/word/2006/wordml" xmlns:wps="http://schemas.microsoft.com/office/word/2010/wordprocessingShape" mc:Ignorable="w14 w15 w16se wp14">
   <w:p>
     <w:pPr>
       <w:pStyle w:val="Header"/>
@@ -1324,7 +1272,7 @@
 </file>
 
 <file path=word/numbering.xml><?xml version="1.0" encoding="utf-8"?>
-<w:numbering xmlns:wpc="http://schemas.microsoft.com/office/word/2010/wordprocessingCanvas" xmlns:mc="http://schemas.openxmlformats.org/markup-compatibility/2006" xmlns:o="urn:schemas-microsoft-com:office:office" xmlns:r="http://schemas.openxmlformats.org/officeDocument/2006/relationships" xmlns:m="http://schemas.openxmlformats.org/officeDocument/2006/math" xmlns:v="urn:schemas-microsoft-com:vml" xmlns:wp14="http://schemas.microsoft.com/office/word/2010/wordprocessingDrawing" xmlns:wp="http://schemas.openxmlformats.org/drawingml/2006/wordprocessingDrawing" xmlns:w10="urn:schemas-microsoft-com:office:word" xmlns:w="http://schemas.openxmlformats.org/wordprocessingml/2006/main" xmlns:w14="http://schemas.microsoft.com/office/word/2010/wordml" xmlns:w15="http://schemas.microsoft.com/office/word/2012/wordml" xmlns:wpg="http://schemas.microsoft.com/office/word/2010/wordprocessingGroup" xmlns:wpi="http://schemas.microsoft.com/office/word/2010/wordprocessingInk" xmlns:wne="http://schemas.microsoft.com/office/word/2006/wordml" xmlns:wps="http://schemas.microsoft.com/office/word/2010/wordprocessingShape" mc:Ignorable="w14 w15 wp14">
+<w:numbering xmlns:wpc="http://schemas.microsoft.com/office/word/2010/wordprocessingCanvas" xmlns:cx="http://schemas.microsoft.com/office/drawing/2014/chartex" xmlns:cx1="http://schemas.microsoft.com/office/drawing/2015/9/8/chartex" xmlns:cx2="http://schemas.microsoft.com/office/drawing/2015/10/21/chartex" xmlns:mc="http://schemas.openxmlformats.org/markup-compatibility/2006" xmlns:o="urn:schemas-microsoft-com:office:office" xmlns:r="http://schemas.openxmlformats.org/officeDocument/2006/relationships" xmlns:m="http://schemas.openxmlformats.org/officeDocument/2006/math" xmlns:v="urn:schemas-microsoft-com:vml" xmlns:wp14="http://schemas.microsoft.com/office/word/2010/wordprocessingDrawing" xmlns:wp="http://schemas.openxmlformats.org/drawingml/2006/wordprocessingDrawing" xmlns:w10="urn:schemas-microsoft-com:office:word" xmlns:w="http://schemas.openxmlformats.org/wordprocessingml/2006/main" xmlns:w14="http://schemas.microsoft.com/office/word/2010/wordml" xmlns:w15="http://schemas.microsoft.com/office/word/2012/wordml" xmlns:w16se="http://schemas.microsoft.com/office/word/2015/wordml/symex" xmlns:wpg="http://schemas.microsoft.com/office/word/2010/wordprocessingGroup" xmlns:wpi="http://schemas.microsoft.com/office/word/2010/wordprocessingInk" xmlns:wne="http://schemas.microsoft.com/office/word/2006/wordml" xmlns:wps="http://schemas.microsoft.com/office/word/2010/wordprocessingShape" mc:Ignorable="w14 w15 w16se wp14">
   <w:abstractNum w:abstractNumId="0" w15:restartNumberingAfterBreak="0">
     <w:nsid w:val="0A81159C"/>
     <w:multiLevelType w:val="hybridMultilevel"/>
@@ -1801,7 +1749,7 @@
 </file>
 
 <file path=word/styles.xml><?xml version="1.0" encoding="utf-8"?>
-<w:styles xmlns:mc="http://schemas.openxmlformats.org/markup-compatibility/2006" xmlns:r="http://schemas.openxmlformats.org/officeDocument/2006/relationships" xmlns:w="http://schemas.openxmlformats.org/wordprocessingml/2006/main" xmlns:w14="http://schemas.microsoft.com/office/word/2010/wordml" xmlns:w15="http://schemas.microsoft.com/office/word/2012/wordml" mc:Ignorable="w14 w15">
+<w:styles xmlns:mc="http://schemas.openxmlformats.org/markup-compatibility/2006" xmlns:r="http://schemas.openxmlformats.org/officeDocument/2006/relationships" xmlns:w="http://schemas.openxmlformats.org/wordprocessingml/2006/main" xmlns:w14="http://schemas.microsoft.com/office/word/2010/wordml" xmlns:w15="http://schemas.microsoft.com/office/word/2012/wordml" xmlns:w16se="http://schemas.microsoft.com/office/word/2015/wordml/symex" mc:Ignorable="w14 w15 w16se">
   <w:docDefaults>
     <w:rPrDefault>
       <w:rPr>
@@ -1817,7 +1765,7 @@
       </w:pPr>
     </w:pPrDefault>
   </w:docDefaults>
-  <w:latentStyles w:defLockedState="0" w:defUIPriority="99" w:defSemiHidden="0" w:defUnhideWhenUsed="0" w:defQFormat="0" w:count="371">
+  <w:latentStyles w:defLockedState="0" w:defUIPriority="99" w:defSemiHidden="0" w:defUnhideWhenUsed="0" w:defQFormat="0" w:count="372">
     <w:lsdException w:name="Normal" w:uiPriority="0" w:qFormat="1"/>
     <w:lsdException w:name="heading 1" w:uiPriority="9" w:qFormat="1"/>
     <w:lsdException w:name="heading 2" w:semiHidden="1" w:uiPriority="9" w:unhideWhenUsed="1" w:qFormat="1"/>
@@ -1923,7 +1871,6 @@
     <w:lsdException w:name="HTML Sample" w:semiHidden="1" w:unhideWhenUsed="1"/>
     <w:lsdException w:name="HTML Typewriter" w:semiHidden="1" w:unhideWhenUsed="1"/>
     <w:lsdException w:name="HTML Variable" w:semiHidden="1" w:unhideWhenUsed="1"/>
-    <w:lsdException w:name="Normal Table" w:semiHidden="1" w:unhideWhenUsed="1"/>
     <w:lsdException w:name="annotation subject" w:semiHidden="1" w:unhideWhenUsed="1"/>
     <w:lsdException w:name="No List" w:semiHidden="1" w:unhideWhenUsed="1"/>
     <w:lsdException w:name="Outline List 1" w:semiHidden="1" w:unhideWhenUsed="1"/>
@@ -1970,10 +1917,8 @@
     <w:lsdException w:name="Table Subtle 2" w:semiHidden="1" w:unhideWhenUsed="1"/>
     <w:lsdException w:name="Table Web 1" w:semiHidden="1" w:unhideWhenUsed="1"/>
     <w:lsdException w:name="Table Web 2" w:semiHidden="1" w:unhideWhenUsed="1"/>
-    <w:lsdException w:name="Table Web 3" w:semiHidden="1" w:unhideWhenUsed="1"/>
     <w:lsdException w:name="Balloon Text" w:semiHidden="1" w:unhideWhenUsed="1"/>
     <w:lsdException w:name="Table Grid" w:uiPriority="39"/>
-    <w:lsdException w:name="Table Theme" w:semiHidden="1" w:unhideWhenUsed="1"/>
     <w:lsdException w:name="Placeholder Text" w:semiHidden="1"/>
     <w:lsdException w:name="No Spacing" w:uiPriority="1" w:qFormat="1"/>
     <w:lsdException w:name="Light Shading" w:uiPriority="60"/>
@@ -2189,6 +2134,7 @@
     <w:lsdException w:name="List Table 5 Dark Accent 6" w:uiPriority="50"/>
     <w:lsdException w:name="List Table 6 Colorful Accent 6" w:uiPriority="51"/>
     <w:lsdException w:name="List Table 7 Colorful Accent 6" w:uiPriority="52"/>
+    <w:lsdException w:name="Mention" w:semiHidden="1" w:unhideWhenUsed="1"/>
   </w:latentStyles>
   <w:style w:type="paragraph" w:default="1" w:styleId="Normal">
     <w:name w:val="Normal"/>

</xml_diff>